<commit_message>
Microsoft Word doc being added to GIT...
</commit_message>
<xml_diff>
--- a/GeneralInfo.docx
+++ b/GeneralInfo.docx
@@ -2,6 +2,7 @@
 <file path=word/document.xml><?xml version="1.0" encoding="utf-8"?>
 <w:document xmlns:wpc="http://schemas.microsoft.com/office/word/2010/wordprocessingCanvas" xmlns:mo="http://schemas.microsoft.com/office/mac/office/2008/main" xmlns:mc="http://schemas.openxmlformats.org/markup-compatibility/2006" xmlns:mv="urn:schemas-microsoft-com:mac:vml" xmlns:o="urn:schemas-microsoft-com:office:office" xmlns:r="http://schemas.openxmlformats.org/officeDocument/2006/relationships" xmlns:m="http://schemas.openxmlformats.org/officeDocument/2006/math" xmlns:v="urn:schemas-microsoft-com:vml" xmlns:wp14="http://schemas.microsoft.com/office/word/2010/wordprocessingDrawing" xmlns:wp="http://schemas.openxmlformats.org/drawingml/2006/wordprocessingDrawing" xmlns:w10="urn:schemas-microsoft-com:office:word" xmlns:w="http://schemas.openxmlformats.org/wordprocessingml/2006/main" xmlns:w14="http://schemas.microsoft.com/office/word/2010/wordml" xmlns:wpg="http://schemas.microsoft.com/office/word/2010/wordprocessingGroup" xmlns:wpi="http://schemas.microsoft.com/office/word/2010/wordprocessingInk" xmlns:wne="http://schemas.microsoft.com/office/word/2006/wordml" xmlns:wps="http://schemas.microsoft.com/office/word/2010/wordprocessingShape" mc:Ignorable="w14 wp14">
   <w:body>
+    <w:bookmarkStart w:id="0" w:name="_GoBack"/>
     <w:p>
       <w:pPr>
         <w:tabs>
@@ -131,7 +132,7 @@
               </wp:anchor>
             </w:drawing>
           </mc:Choice>
-          <mc:Fallback xmlns:w16se="http://schemas.microsoft.com/office/word/2015/wordml/symex" xmlns:w15="http://schemas.microsoft.com/office/word/2012/wordml" xmlns:cx1="http://schemas.microsoft.com/office/drawing/2015/9/8/chartex" xmlns:cx="http://schemas.microsoft.com/office/drawing/2014/chartex">
+          <mc:Fallback xmlns:cx="http://schemas.microsoft.com/office/drawing/2014/chartex" xmlns:cx1="http://schemas.microsoft.com/office/drawing/2015/9/8/chartex" xmlns:w15="http://schemas.microsoft.com/office/word/2012/wordml" xmlns:w16se="http://schemas.microsoft.com/office/word/2015/wordml/symex">
             <w:pict>
               <v:group w14:anchorId="06BC49EC" id="Group 4" o:spid="_x0000_s1026" style="position:absolute;margin-left:610.35pt;margin-top:1.9pt;width:.1pt;height:127.85pt;z-index:-251659264;mso-position-horizontal-relative:page;mso-position-vertical-relative:page" coordorigin="12207,38" coordsize="2,2557" o:gfxdata="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">
                 <v:shape id="Freeform 5" o:spid="_x0000_s1027" style="position:absolute;left:12207;top:38;width:2;height:2557;visibility:visible;mso-wrap-style:square;v-text-anchor:top" coordsize="2,2557" o:gfxdata="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" path="m,2557l,e" filled="f" strokecolor="#d4d4d4" strokeweight=".16758mm">
@@ -256,7 +257,7 @@
               </wp:anchor>
             </w:drawing>
           </mc:Choice>
-          <mc:Fallback xmlns:w16se="http://schemas.microsoft.com/office/word/2015/wordml/symex" xmlns:w15="http://schemas.microsoft.com/office/word/2012/wordml" xmlns:cx1="http://schemas.microsoft.com/office/drawing/2015/9/8/chartex" xmlns:cx="http://schemas.microsoft.com/office/drawing/2014/chartex">
+          <mc:Fallback xmlns:cx="http://schemas.microsoft.com/office/drawing/2014/chartex" xmlns:cx1="http://schemas.microsoft.com/office/drawing/2015/9/8/chartex" xmlns:w15="http://schemas.microsoft.com/office/word/2012/wordml" xmlns:w16se="http://schemas.microsoft.com/office/word/2015/wordml/symex">
             <w:pict>
               <v:group w14:anchorId="5468CADA" id="Group 2" o:spid="_x0000_s1026" style="position:absolute;margin-left:608.3pt;margin-top:293.85pt;width:.1pt;height:44.85pt;z-index:-251658240;mso-position-horizontal-relative:page;mso-position-vertical-relative:page" coordorigin="12166,5877" coordsize="2,897" o:gfxdata="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">
                 <v:shape id="Freeform 3" o:spid="_x0000_s1027" style="position:absolute;left:12166;top:5877;width:2;height:897;visibility:visible;mso-wrap-style:square;v-text-anchor:top" coordsize="2,897" o:gfxdata="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" path="m,897l,e" filled="f" strokecolor="#dbdbdb" strokeweight=".16758mm">
@@ -289,8 +290,6 @@
         </w:rPr>
         <w:t xml:space="preserve">              </w:t>
       </w:r>
-      <w:bookmarkStart w:id="0" w:name="_GoBack"/>
-      <w:bookmarkEnd w:id="0"/>
       <w:r>
         <w:rPr>
           <w:rFonts w:ascii="BlairMdITC TT-Medium" w:eastAsia="Times New Roman" w:hAnsi="BlairMdITC TT-Medium" w:cs="Times New Roman"/>
@@ -332,6 +331,7 @@
         <w:t>7</w:t>
       </w:r>
     </w:p>
+    <w:bookmarkEnd w:id="0"/>
     <w:p>
       <w:pPr>
         <w:tabs>
@@ -451,6 +451,7 @@
         </w:rPr>
         <w:t>W. Bridge</w:t>
       </w:r>
+      <w:proofErr w:type="gramStart"/>
       <w:r>
         <w:rPr>
           <w:rFonts w:ascii="American Typewriter" w:eastAsia="Times New Roman" w:hAnsi="American Typewriter" w:cs="Times New Roman"/>
@@ -458,172 +459,196 @@
           <w:spacing w:val="11"/>
         </w:rPr>
         <w:t xml:space="preserve">,  </w:t>
+      </w:r>
+      <w:proofErr w:type="gramEnd"/>
+      <w:r>
+        <w:fldChar w:fldCharType="begin"/>
+      </w:r>
+      <w:r>
+        <w:instrText xml:space="preserve"> HYPERLINK "mailto:rana@caltech.edu" </w:instrText>
+      </w:r>
+      <w:r>
+        <w:fldChar w:fldCharType="separate"/>
+      </w:r>
+      <w:r>
+        <w:rPr>
+          <w:rStyle w:val="Hyperlink"/>
+          <w:rFonts w:ascii="American Typewriter" w:eastAsia="Times New Roman" w:hAnsi="American Typewriter" w:cs="Times New Roman"/>
+          <w:w w:val="102"/>
+        </w:rPr>
+        <w:t>rana@caltech.edu</w:t>
+      </w:r>
+      <w:r>
+        <w:rPr>
+          <w:rStyle w:val="Hyperlink"/>
+          <w:rFonts w:ascii="American Typewriter" w:eastAsia="Times New Roman" w:hAnsi="American Typewriter" w:cs="Times New Roman"/>
+          <w:w w:val="102"/>
+        </w:rPr>
+        <w:fldChar w:fldCharType="end"/>
+      </w:r>
+    </w:p>
+    <w:p>
+      <w:pPr>
+        <w:spacing w:before="19" w:after="0" w:line="260" w:lineRule="exact"/>
+        <w:rPr>
+          <w:rFonts w:ascii="American Typewriter" w:hAnsi="American Typewriter"/>
+        </w:rPr>
+      </w:pPr>
+    </w:p>
+    <w:p>
+      <w:pPr>
+        <w:rPr>
+          <w:rFonts w:ascii="American Typewriter" w:eastAsia="Times New Roman" w:hAnsi="American Typewriter" w:cs="Times New Roman"/>
+        </w:rPr>
+      </w:pPr>
+      <w:r>
+        <w:rPr>
+          <w:rFonts w:ascii="American Typewriter" w:eastAsia="Times New Roman" w:hAnsi="American Typewriter" w:cs="Times New Roman"/>
+          <w:b/>
+          <w:bCs/>
+          <w:color w:val="3F3F3F"/>
+        </w:rPr>
+        <w:t xml:space="preserve">  </w:t>
+      </w:r>
+      <w:r>
+        <w:rPr>
+          <w:rFonts w:ascii="American Typewriter" w:eastAsia="Times New Roman" w:hAnsi="American Typewriter" w:cs="Times New Roman"/>
+          <w:b/>
+          <w:bCs/>
+          <w:color w:val="3F3F3F"/>
+        </w:rPr>
+        <w:t>Course</w:t>
+      </w:r>
+      <w:r>
+        <w:rPr>
+          <w:rFonts w:ascii="American Typewriter" w:eastAsia="Times New Roman" w:hAnsi="American Typewriter" w:cs="Times New Roman"/>
+          <w:b/>
+          <w:bCs/>
+          <w:color w:val="3F3F3F"/>
+          <w:spacing w:val="17"/>
+        </w:rPr>
+        <w:t xml:space="preserve"> </w:t>
+      </w:r>
+      <w:r>
+        <w:rPr>
+          <w:rFonts w:ascii="American Typewriter" w:eastAsia="Times New Roman" w:hAnsi="American Typewriter" w:cs="Times New Roman"/>
+          <w:b/>
+          <w:bCs/>
+          <w:color w:val="3F3F3F"/>
+        </w:rPr>
+        <w:t xml:space="preserve">Secretary: </w:t>
+      </w:r>
+      <w:r>
+        <w:rPr>
+          <w:rFonts w:ascii="American Typewriter" w:eastAsia="Times New Roman" w:hAnsi="American Typewriter" w:cs="Times New Roman"/>
+          <w:b/>
+          <w:bCs/>
+          <w:color w:val="3F3F3F"/>
+          <w:spacing w:val="20"/>
+        </w:rPr>
+        <w:t xml:space="preserve"> </w:t>
+      </w:r>
+      <w:r>
+        <w:rPr>
+          <w:rFonts w:ascii="American Typewriter" w:eastAsia="Times New Roman" w:hAnsi="American Typewriter" w:cs="Times New Roman"/>
+          <w:color w:val="000000"/>
+          <w:shd w:val="clear" w:color="auto" w:fill="FFFFFF"/>
+        </w:rPr>
+        <w:t xml:space="preserve">Meagan </w:t>
+      </w:r>
+      <w:proofErr w:type="spellStart"/>
+      <w:r>
+        <w:rPr>
+          <w:rFonts w:ascii="American Typewriter" w:eastAsia="Times New Roman" w:hAnsi="American Typewriter" w:cs="Times New Roman"/>
+          <w:color w:val="000000"/>
+          <w:shd w:val="clear" w:color="auto" w:fill="FFFFFF"/>
+        </w:rPr>
+        <w:t>Heirwegh</w:t>
+      </w:r>
+      <w:proofErr w:type="spellEnd"/>
+      <w:r>
+        <w:rPr>
+          <w:rFonts w:ascii="American Typewriter" w:eastAsia="Times New Roman" w:hAnsi="American Typewriter" w:cs="Times New Roman"/>
+        </w:rPr>
+        <w:t xml:space="preserve">, </w:t>
+      </w:r>
+      <w:r>
+        <w:rPr>
+          <w:rFonts w:ascii="American Typewriter" w:eastAsia="Times New Roman" w:hAnsi="American Typewriter" w:cs="Times New Roman"/>
+          <w:color w:val="3F3F3F"/>
+          <w:position w:val="-1"/>
+        </w:rPr>
+        <w:t>101 Math Building</w:t>
+      </w:r>
+      <w:r>
+        <w:rPr>
+          <w:rFonts w:ascii="American Typewriter" w:eastAsia="Times New Roman" w:hAnsi="American Typewriter" w:cs="Times New Roman"/>
+        </w:rPr>
+        <w:t xml:space="preserve">, </w:t>
+      </w:r>
+      <w:r>
+        <w:rPr>
+          <w:rFonts w:ascii="American Typewriter" w:eastAsia="Times New Roman" w:hAnsi="American Typewriter" w:cs="Times New Roman"/>
+        </w:rPr>
+        <w:fldChar w:fldCharType="begin"/>
+      </w:r>
+      <w:r>
+        <w:rPr>
+          <w:rFonts w:ascii="American Typewriter" w:eastAsia="Times New Roman" w:hAnsi="American Typewriter" w:cs="Times New Roman"/>
+        </w:rPr>
+        <w:instrText xml:space="preserve"> HYPERLINK "mailto:heirwegm@caltech.edu" \t "_blank" </w:instrText>
+      </w:r>
+      <w:r>
+        <w:rPr>
+          <w:rFonts w:ascii="American Typewriter" w:eastAsia="Times New Roman" w:hAnsi="American Typewriter" w:cs="Times New Roman"/>
+        </w:rPr>
+        <w:fldChar w:fldCharType="separate"/>
+      </w:r>
+      <w:r>
+        <w:rPr>
+          <w:rStyle w:val="Hyperlink"/>
+          <w:rFonts w:ascii="American Typewriter" w:eastAsia="Times New Roman" w:hAnsi="American Typewriter" w:cs="Times New Roman"/>
+          <w:color w:val="1155CC"/>
+          <w:shd w:val="clear" w:color="auto" w:fill="FFFFFF"/>
+        </w:rPr>
+        <w:t>heirwegm@caltech.edu</w:t>
+      </w:r>
+      <w:r>
+        <w:rPr>
+          <w:rFonts w:ascii="American Typewriter" w:eastAsia="Times New Roman" w:hAnsi="American Typewriter" w:cs="Times New Roman"/>
+        </w:rPr>
+        <w:fldChar w:fldCharType="end"/>
+      </w:r>
+    </w:p>
+    <w:p>
+      <w:pPr>
+        <w:ind w:firstLine="140"/>
+        <w:rPr>
+          <w:rFonts w:ascii="American Typewriter" w:eastAsia="Times New Roman" w:hAnsi="American Typewriter" w:cs="Times New Roman"/>
+        </w:rPr>
+      </w:pPr>
+      <w:r>
+        <w:rPr>
+          <w:rFonts w:ascii="American Typewriter" w:eastAsia="Times New Roman" w:hAnsi="American Typewriter" w:cs="Times New Roman"/>
+          <w:b/>
+        </w:rPr>
+        <w:t>Course Website:</w:t>
+      </w:r>
+      <w:r>
+        <w:rPr>
+          <w:rFonts w:ascii="American Typewriter" w:eastAsia="Times New Roman" w:hAnsi="American Typewriter" w:cs="Times New Roman"/>
+        </w:rPr>
+        <w:t xml:space="preserve"> </w:t>
       </w:r>
       <w:hyperlink r:id="rId5" w:history="1">
         <w:r>
           <w:rPr>
             <w:rStyle w:val="Hyperlink"/>
             <w:rFonts w:ascii="American Typewriter" w:eastAsia="Times New Roman" w:hAnsi="American Typewriter" w:cs="Times New Roman"/>
-            <w:w w:val="102"/>
           </w:rPr>
-          <w:t>rana@caltech.edu</w:t>
+          <w:t>https://piazza.com/caltech/fall2017/ph2a/home</w:t>
         </w:r>
       </w:hyperlink>
-    </w:p>
-    <w:p>
-      <w:pPr>
-        <w:spacing w:before="19" w:after="0" w:line="260" w:lineRule="exact"/>
-        <w:rPr>
-          <w:rFonts w:ascii="American Typewriter" w:hAnsi="American Typewriter"/>
-        </w:rPr>
-      </w:pPr>
-    </w:p>
-    <w:p>
-      <w:pPr>
-        <w:rPr>
-          <w:rFonts w:ascii="American Typewriter" w:eastAsia="Times New Roman" w:hAnsi="American Typewriter" w:cs="Times New Roman"/>
-        </w:rPr>
-      </w:pPr>
-      <w:r>
-        <w:rPr>
-          <w:rFonts w:ascii="American Typewriter" w:eastAsia="Times New Roman" w:hAnsi="American Typewriter" w:cs="Times New Roman"/>
-          <w:b/>
-          <w:bCs/>
-          <w:color w:val="3F3F3F"/>
-        </w:rPr>
-        <w:t xml:space="preserve">  </w:t>
-      </w:r>
-      <w:r>
-        <w:rPr>
-          <w:rFonts w:ascii="American Typewriter" w:eastAsia="Times New Roman" w:hAnsi="American Typewriter" w:cs="Times New Roman"/>
-          <w:b/>
-          <w:bCs/>
-          <w:color w:val="3F3F3F"/>
-        </w:rPr>
-        <w:t>Course</w:t>
-      </w:r>
-      <w:r>
-        <w:rPr>
-          <w:rFonts w:ascii="American Typewriter" w:eastAsia="Times New Roman" w:hAnsi="American Typewriter" w:cs="Times New Roman"/>
-          <w:b/>
-          <w:bCs/>
-          <w:color w:val="3F3F3F"/>
-          <w:spacing w:val="17"/>
-        </w:rPr>
-        <w:t xml:space="preserve"> </w:t>
-      </w:r>
-      <w:r>
-        <w:rPr>
-          <w:rFonts w:ascii="American Typewriter" w:eastAsia="Times New Roman" w:hAnsi="American Typewriter" w:cs="Times New Roman"/>
-          <w:b/>
-          <w:bCs/>
-          <w:color w:val="3F3F3F"/>
-        </w:rPr>
-        <w:t xml:space="preserve">Secretary: </w:t>
-      </w:r>
-      <w:r>
-        <w:rPr>
-          <w:rFonts w:ascii="American Typewriter" w:eastAsia="Times New Roman" w:hAnsi="American Typewriter" w:cs="Times New Roman"/>
-          <w:b/>
-          <w:bCs/>
-          <w:color w:val="3F3F3F"/>
-          <w:spacing w:val="20"/>
-        </w:rPr>
-        <w:t xml:space="preserve"> </w:t>
-      </w:r>
-      <w:r>
-        <w:rPr>
-          <w:rFonts w:ascii="American Typewriter" w:eastAsia="Times New Roman" w:hAnsi="American Typewriter" w:cs="Times New Roman"/>
-          <w:color w:val="000000"/>
-          <w:shd w:val="clear" w:color="auto" w:fill="FFFFFF"/>
-        </w:rPr>
-        <w:t>Meagan Heirwegh</w:t>
-      </w:r>
-      <w:r>
-        <w:rPr>
-          <w:rFonts w:ascii="American Typewriter" w:eastAsia="Times New Roman" w:hAnsi="American Typewriter" w:cs="Times New Roman"/>
-        </w:rPr>
-        <w:t xml:space="preserve">, </w:t>
-      </w:r>
-      <w:r>
-        <w:rPr>
-          <w:rFonts w:ascii="American Typewriter" w:eastAsia="Times New Roman" w:hAnsi="American Typewriter" w:cs="Times New Roman"/>
-          <w:color w:val="3F3F3F"/>
-          <w:position w:val="-1"/>
-        </w:rPr>
-        <w:t>101 Math Building</w:t>
-      </w:r>
-      <w:r>
-        <w:rPr>
-          <w:rFonts w:ascii="American Typewriter" w:eastAsia="Times New Roman" w:hAnsi="American Typewriter" w:cs="Times New Roman"/>
-        </w:rPr>
-        <w:t xml:space="preserve">, </w:t>
-      </w:r>
-      <w:r>
-        <w:rPr>
-          <w:rFonts w:ascii="American Typewriter" w:eastAsia="Times New Roman" w:hAnsi="American Typewriter" w:cs="Times New Roman"/>
-        </w:rPr>
-        <w:fldChar w:fldCharType="begin"/>
-      </w:r>
-      <w:r>
-        <w:rPr>
-          <w:rFonts w:ascii="American Typewriter" w:eastAsia="Times New Roman" w:hAnsi="American Typewriter" w:cs="Times New Roman"/>
-        </w:rPr>
-        <w:instrText xml:space="preserve"> HYPERLINK "mailto:heirwegm@caltech.edu" \t "_blank" </w:instrText>
-      </w:r>
-      <w:r>
-        <w:rPr>
-          <w:rFonts w:ascii="American Typewriter" w:eastAsia="Times New Roman" w:hAnsi="American Typewriter" w:cs="Times New Roman"/>
-        </w:rPr>
-      </w:r>
-      <w:r>
-        <w:rPr>
-          <w:rFonts w:ascii="American Typewriter" w:eastAsia="Times New Roman" w:hAnsi="American Typewriter" w:cs="Times New Roman"/>
-        </w:rPr>
-        <w:fldChar w:fldCharType="separate"/>
-      </w:r>
-      <w:r>
-        <w:rPr>
-          <w:rStyle w:val="Hyperlink"/>
-          <w:rFonts w:ascii="American Typewriter" w:eastAsia="Times New Roman" w:hAnsi="American Typewriter" w:cs="Times New Roman"/>
-          <w:color w:val="1155CC"/>
-          <w:shd w:val="clear" w:color="auto" w:fill="FFFFFF"/>
-        </w:rPr>
-        <w:t>heirwegm@caltech.edu</w:t>
-      </w:r>
-      <w:r>
-        <w:rPr>
-          <w:rFonts w:ascii="American Typewriter" w:eastAsia="Times New Roman" w:hAnsi="American Typewriter" w:cs="Times New Roman"/>
-        </w:rPr>
-        <w:fldChar w:fldCharType="end"/>
-      </w:r>
-    </w:p>
-    <w:p>
-      <w:pPr>
-        <w:ind w:firstLine="140"/>
-        <w:rPr>
-          <w:rFonts w:ascii="American Typewriter" w:eastAsia="Times New Roman" w:hAnsi="American Typewriter" w:cs="Times New Roman"/>
-        </w:rPr>
-      </w:pPr>
-      <w:r>
-        <w:rPr>
-          <w:rFonts w:ascii="American Typewriter" w:eastAsia="Times New Roman" w:hAnsi="American Typewriter" w:cs="Times New Roman"/>
-          <w:b/>
-        </w:rPr>
-        <w:t>Course Website:</w:t>
-      </w:r>
-      <w:r>
-        <w:rPr>
-          <w:rFonts w:ascii="American Typewriter" w:eastAsia="Times New Roman" w:hAnsi="American Typewriter" w:cs="Times New Roman"/>
-        </w:rPr>
-        <w:t xml:space="preserve"> </w:t>
-      </w:r>
-      <w:r>
-        <w:rPr>
-          <w:rFonts w:ascii="American Typewriter" w:eastAsia="Times New Roman" w:hAnsi="American Typewriter" w:cs="Times New Roman"/>
-        </w:rPr>
-        <w:t>https://piazza.com/caltech/fall2017/ph2a/home</w:t>
-      </w:r>
     </w:p>
     <w:p>
       <w:pPr>
@@ -1923,6 +1948,32 @@
         </w:rPr>
         <w:t>”</w:t>
       </w:r>
+      <w:r>
+        <w:rPr>
+          <w:rFonts w:ascii="American Typewriter" w:eastAsia="Times New Roman" w:hAnsi="American Typewriter" w:cs="Times New Roman"/>
+          <w:color w:val="3F3F3F"/>
+          <w:w w:val="103"/>
+        </w:rPr>
+        <w:t xml:space="preserve"> (</w:t>
+      </w:r>
+      <w:hyperlink r:id="rId6" w:history="1">
+        <w:r>
+          <w:rPr>
+            <w:rStyle w:val="Hyperlink"/>
+            <w:rFonts w:ascii="American Typewriter" w:eastAsia="Times New Roman" w:hAnsi="American Typewriter" w:cs="Times New Roman"/>
+            <w:w w:val="103"/>
+          </w:rPr>
+          <w:t>on reserve in the library</w:t>
+        </w:r>
+      </w:hyperlink>
+      <w:r>
+        <w:rPr>
+          <w:rFonts w:ascii="American Typewriter" w:eastAsia="Times New Roman" w:hAnsi="American Typewriter" w:cs="Times New Roman"/>
+          <w:color w:val="3F3F3F"/>
+          <w:w w:val="103"/>
+        </w:rPr>
+        <w:t>)</w:t>
+      </w:r>
     </w:p>
     <w:p>
       <w:pPr>
@@ -2511,15 +2562,33 @@
           <w:color w:val="3F3F3F"/>
           <w:spacing w:val="21"/>
         </w:rPr>
-        <w:t xml:space="preserve"> owing to speci</w:t>
-      </w:r>
+        <w:t xml:space="preserve"> owing to </w:t>
+      </w:r>
+      <w:proofErr w:type="gramStart"/>
       <w:r>
         <w:rPr>
           <w:rFonts w:ascii="American Typewriter" w:eastAsia="Times New Roman" w:hAnsi="American Typewriter" w:cs="Times New Roman"/>
           <w:color w:val="3F3F3F"/>
           <w:spacing w:val="21"/>
         </w:rPr>
-        <w:t>al circumstances</w:t>
+        <w:t>speci</w:t>
+      </w:r>
+      <w:r>
+        <w:rPr>
+          <w:rFonts w:ascii="American Typewriter" w:eastAsia="Times New Roman" w:hAnsi="American Typewriter" w:cs="Times New Roman"/>
+          <w:color w:val="3F3F3F"/>
+          <w:spacing w:val="21"/>
+        </w:rPr>
+        <w:t>al</w:t>
+      </w:r>
+      <w:proofErr w:type="gramEnd"/>
+      <w:r>
+        <w:rPr>
+          <w:rFonts w:ascii="American Typewriter" w:eastAsia="Times New Roman" w:hAnsi="American Typewriter" w:cs="Times New Roman"/>
+          <w:color w:val="3F3F3F"/>
+          <w:spacing w:val="21"/>
+        </w:rPr>
+        <w:t xml:space="preserve"> circumstances</w:t>
       </w:r>
       <w:r>
         <w:rPr>
@@ -3648,6 +3717,15 @@
           <w:w w:val="103"/>
         </w:rPr>
         <w:t>e</w:t>
+      </w:r>
+      <w:r>
+        <w:rPr>
+          <w:rFonts w:ascii="American Typewriter" w:eastAsia="Times New Roman" w:hAnsi="American Typewriter" w:cs="Times New Roman"/>
+          <w:color w:val="3F3F3F"/>
+          <w:spacing w:val="5"/>
+          <w:w w:val="103"/>
+        </w:rPr>
+        <w:t xml:space="preserve"> (if you have signed a FERPA waiver; otherwise please speak with the course secretary)</w:t>
       </w:r>
       <w:r>
         <w:rPr>
@@ -5459,6 +5537,7 @@
           <w:rFonts w:ascii="American Typewriter" w:eastAsia="Times New Roman" w:hAnsi="American Typewriter" w:cs="Times New Roman"/>
         </w:rPr>
       </w:pPr>
+      <w:proofErr w:type="spellStart"/>
       <w:r>
         <w:rPr>
           <w:rFonts w:ascii="American Typewriter" w:eastAsia="Times New Roman" w:hAnsi="American Typewriter" w:cs="Times New Roman"/>
@@ -5466,14 +5545,24 @@
           <w:bCs/>
           <w:color w:val="3F3F3F"/>
         </w:rPr>
-        <w:t>Ombuds:</w:t>
-      </w:r>
+        <w:t>Ombuds</w:t>
+      </w:r>
+      <w:proofErr w:type="spellEnd"/>
       <w:r>
         <w:rPr>
           <w:rFonts w:ascii="American Typewriter" w:eastAsia="Times New Roman" w:hAnsi="American Typewriter" w:cs="Times New Roman"/>
           <w:b/>
           <w:bCs/>
           <w:color w:val="3F3F3F"/>
+        </w:rPr>
+        <w:t>:</w:t>
+      </w:r>
+      <w:r>
+        <w:rPr>
+          <w:rFonts w:ascii="American Typewriter" w:eastAsia="Times New Roman" w:hAnsi="American Typewriter" w:cs="Times New Roman"/>
+          <w:b/>
+          <w:bCs/>
+          <w:color w:val="3F3F3F"/>
           <w:spacing w:val="20"/>
         </w:rPr>
         <w:t xml:space="preserve"> </w:t>
@@ -6198,6 +6287,7 @@
         </w:rPr>
         <w:t xml:space="preserve"> </w:t>
       </w:r>
+      <w:proofErr w:type="spellStart"/>
       <w:r>
         <w:rPr>
           <w:rFonts w:ascii="American Typewriter" w:eastAsia="Times New Roman" w:hAnsi="American Typewriter" w:cs="Times New Roman"/>
@@ -6212,6 +6302,7 @@
         </w:rPr>
         <w:t>mbuds</w:t>
       </w:r>
+      <w:proofErr w:type="spellEnd"/>
       <w:r>
         <w:rPr>
           <w:rFonts w:ascii="American Typewriter" w:eastAsia="Times New Roman" w:hAnsi="American Typewriter" w:cs="Times New Roman"/>
@@ -6823,6 +6914,18 @@
       <w:u w:val="single"/>
     </w:rPr>
   </w:style>
+  <w:style w:type="character" w:styleId="FollowedHyperlink">
+    <w:name w:val="FollowedHyperlink"/>
+    <w:basedOn w:val="DefaultParagraphFont"/>
+    <w:uiPriority w:val="99"/>
+    <w:semiHidden/>
+    <w:unhideWhenUsed/>
+    <w:rsid w:val="001B6E9C"/>
+    <w:rPr>
+      <w:color w:val="800080" w:themeColor="followedHyperlink"/>
+      <w:u w:val="single"/>
+    </w:rPr>
+  </w:style>
 </w:styles>
 </file>
 
@@ -7032,6 +7135,18 @@
     <w:rsid w:val="00C35F00"/>
     <w:rPr>
       <w:color w:val="0000FF" w:themeColor="hyperlink"/>
+      <w:u w:val="single"/>
+    </w:rPr>
+  </w:style>
+  <w:style w:type="character" w:styleId="FollowedHyperlink">
+    <w:name w:val="FollowedHyperlink"/>
+    <w:basedOn w:val="DefaultParagraphFont"/>
+    <w:uiPriority w:val="99"/>
+    <w:semiHidden/>
+    <w:unhideWhenUsed/>
+    <w:rsid w:val="001B6E9C"/>
+    <w:rPr>
+      <w:color w:val="800080" w:themeColor="followedHyperlink"/>
       <w:u w:val="single"/>
     </w:rPr>
   </w:style>

</xml_diff>